<commit_message>
Info Added in Docs
</commit_message>
<xml_diff>
--- a/docs/Azure_Setup_Guide.docx
+++ b/docs/Azure_Setup_Guide.docx
@@ -34,15 +34,7 @@
     </w:p>
     <w:p>
       <w:r>
-        <w:t xml:space="preserve">We built a scalable ML pipeline </w:t>
-      </w:r>
-      <w:proofErr w:type="gramStart"/>
-      <w:r>
-        <w:t>to</w:t>
-      </w:r>
-      <w:proofErr w:type="gramEnd"/>
-      <w:r>
-        <w:t>:</w:t>
+        <w:t>We built a scalable ML pipeline to:</w:t>
       </w:r>
     </w:p>
     <w:p>
@@ -67,15 +59,7 @@
         <w:t>Check for drift between the latest and previous datasets.</w:t>
       </w:r>
       <w:r>
-        <w:t xml:space="preserve"> (Historical data downloaded </w:t>
-      </w:r>
-      <w:proofErr w:type="gramStart"/>
-      <w:r>
-        <w:t>on a monthly basis</w:t>
-      </w:r>
-      <w:proofErr w:type="gramEnd"/>
-      <w:r>
-        <w:t>)</w:t>
+        <w:t xml:space="preserve"> (Historical data downloaded on a monthly basis)</w:t>
       </w:r>
     </w:p>
     <w:p>
@@ -108,15 +92,7 @@
         </w:numPr>
       </w:pPr>
       <w:r>
-        <w:t xml:space="preserve">Track experiments with </w:t>
-      </w:r>
-      <w:proofErr w:type="spellStart"/>
-      <w:r>
-        <w:t>MLflow</w:t>
-      </w:r>
-      <w:proofErr w:type="spellEnd"/>
-      <w:r>
-        <w:t>.</w:t>
+        <w:t>Track experiments with MLflow.</w:t>
       </w:r>
     </w:p>
     <w:p>
@@ -139,15 +115,7 @@
         <w:t>Azure Blob Storage</w:t>
       </w:r>
       <w:r>
-        <w:t xml:space="preserve"> – store weather datasets, models, preprocessors, and </w:t>
-      </w:r>
-      <w:proofErr w:type="spellStart"/>
-      <w:r>
-        <w:t>MLflow</w:t>
-      </w:r>
-      <w:proofErr w:type="spellEnd"/>
-      <w:r>
-        <w:t xml:space="preserve"> artifacts.</w:t>
+        <w:t xml:space="preserve"> – store weather datasets, models, preprocessors, and MLflow artifacts.</w:t>
       </w:r>
     </w:p>
     <w:p>
@@ -175,7 +143,6 @@
           <w:numId w:val="2"/>
         </w:numPr>
       </w:pPr>
-      <w:proofErr w:type="spellStart"/>
       <w:r>
         <w:rPr>
           <w:b/>
@@ -183,7 +150,6 @@
         </w:rPr>
         <w:t>MLflow</w:t>
       </w:r>
-      <w:proofErr w:type="spellEnd"/>
       <w:r>
         <w:t xml:space="preserve"> – track experiments, metrics, and parameters.</w:t>
       </w:r>
@@ -245,7 +211,7 @@
     <w:p>
       <w:r>
         <w:pict w14:anchorId="164A6D82">
-          <v:rect id="_x0000_i1085" style="width:0;height:1.5pt" o:hralign="center" o:hrstd="t" o:hr="t" fillcolor="#a0a0a0" stroked="f"/>
+          <v:rect id="_x0000_i1025" style="width:0;height:1.5pt" o:hralign="center" o:hrstd="t" o:hr="t" fillcolor="#a0a0a0" stroked="f"/>
         </w:pict>
       </w:r>
     </w:p>
@@ -320,15 +286,7 @@
         </w:numPr>
       </w:pPr>
       <w:r>
-        <w:t xml:space="preserve">Optional: </w:t>
-      </w:r>
-      <w:proofErr w:type="spellStart"/>
-      <w:r>
-        <w:t>virtualenv</w:t>
-      </w:r>
-      <w:proofErr w:type="spellEnd"/>
-      <w:r>
-        <w:t xml:space="preserve"> for isolation</w:t>
+        <w:t>Optional: virtualenv for isolation</w:t>
       </w:r>
     </w:p>
     <w:p>
@@ -421,21 +379,13 @@
         </w:numPr>
       </w:pPr>
       <w:r>
-        <w:t xml:space="preserve">Optional: Azure SQL Database if </w:t>
-      </w:r>
-      <w:proofErr w:type="spellStart"/>
-      <w:r>
-        <w:t>MLflow</w:t>
-      </w:r>
-      <w:proofErr w:type="spellEnd"/>
-      <w:r>
-        <w:t xml:space="preserve"> needs a server backend</w:t>
+        <w:t>Optional: Azure SQL Database if MLflow needs a server backend</w:t>
       </w:r>
     </w:p>
     <w:p>
       <w:r>
         <w:pict w14:anchorId="4057C6BB">
-          <v:rect id="_x0000_i1086" style="width:0;height:1.5pt" o:hralign="center" o:hrstd="t" o:hr="t" fillcolor="#a0a0a0" stroked="f"/>
+          <v:rect id="_x0000_i1026" style="width:0;height:1.5pt" o:hralign="center" o:hrstd="t" o:hr="t" fillcolor="#a0a0a0" stroked="f"/>
         </w:pict>
       </w:r>
     </w:p>
@@ -526,17 +476,8 @@
           <w:b/>
           <w:bCs/>
         </w:rPr>
-        <w:t xml:space="preserve">Optional: Create Azure SQL Database for </w:t>
-      </w:r>
-      <w:proofErr w:type="spellStart"/>
-      <w:r>
-        <w:rPr>
-          <w:b/>
-          <w:bCs/>
-        </w:rPr>
-        <w:t>MLflow</w:t>
-      </w:r>
-      <w:proofErr w:type="spellEnd"/>
+        <w:t>Optional: Create Azure SQL Database for MLflow</w:t>
+      </w:r>
     </w:p>
     <w:p>
       <w:pPr>
@@ -561,50 +502,22 @@
       <w:pPr>
         <w:ind w:left="360"/>
       </w:pPr>
-      <w:proofErr w:type="spellStart"/>
-      <w:r>
-        <w:t>az</w:t>
-      </w:r>
-      <w:proofErr w:type="spellEnd"/>
-      <w:r>
-        <w:t xml:space="preserve"> provider register -</w:t>
-      </w:r>
-      <w:proofErr w:type="gramStart"/>
-      <w:r>
-        <w:t>-namespace</w:t>
-      </w:r>
-      <w:proofErr w:type="gramEnd"/>
-      <w:r>
-        <w:t xml:space="preserve"> </w:t>
-      </w:r>
-      <w:proofErr w:type="spellStart"/>
-      <w:r>
-        <w:t>Microsoft.ContainerInstance</w:t>
-      </w:r>
-      <w:proofErr w:type="spellEnd"/>
+      <w:r>
+        <w:t>az provider register --namespace Microsoft.ContainerInstance</w:t>
+      </w:r>
     </w:p>
     <w:p>
       <w:pPr>
         <w:ind w:left="360"/>
       </w:pPr>
-      <w:proofErr w:type="spellStart"/>
-      <w:r>
-        <w:t>az</w:t>
-      </w:r>
-      <w:proofErr w:type="spellEnd"/>
-      <w:r>
-        <w:t xml:space="preserve"> provider register --namespace </w:t>
-      </w:r>
-      <w:proofErr w:type="spellStart"/>
-      <w:r>
-        <w:t>Microsoft.EventGrid</w:t>
-      </w:r>
-      <w:proofErr w:type="spellEnd"/>
+      <w:r>
+        <w:t>az provider register --namespace Microsoft.EventGrid</w:t>
+      </w:r>
     </w:p>
     <w:p>
       <w:r>
         <w:pict w14:anchorId="026FB7BF">
-          <v:rect id="_x0000_i1087" style="width:0;height:1.5pt" o:hralign="center" o:hrstd="t" o:hr="t" fillcolor="#a0a0a0" stroked="f"/>
+          <v:rect id="_x0000_i1027" style="width:0;height:1.5pt" o:hralign="center" o:hrstd="t" o:hr="t" fillcolor="#a0a0a0" stroked="f"/>
         </w:pict>
       </w:r>
     </w:p>
@@ -643,15 +556,7 @@
         <w:ind w:firstLine="720"/>
       </w:pPr>
       <w:r>
-        <w:t>git clone &lt;repo-</w:t>
-      </w:r>
-      <w:proofErr w:type="spellStart"/>
-      <w:r>
-        <w:t>url</w:t>
-      </w:r>
-      <w:proofErr w:type="spellEnd"/>
-      <w:r>
-        <w:t>&gt;</w:t>
+        <w:t>git clone &lt;repo-url&gt;</w:t>
       </w:r>
     </w:p>
     <w:p>
@@ -669,21 +574,12 @@
           <w:numId w:val="11"/>
         </w:numPr>
       </w:pPr>
-      <w:proofErr w:type="gramStart"/>
-      <w:r>
-        <w:rPr>
-          <w:b/>
-          <w:bCs/>
-        </w:rPr>
-        <w:t>Create</w:t>
-      </w:r>
-      <w:proofErr w:type="gramEnd"/>
-      <w:r>
-        <w:rPr>
-          <w:b/>
-          <w:bCs/>
-        </w:rPr>
-        <w:t xml:space="preserve"> Virtual Environment</w:t>
+      <w:r>
+        <w:rPr>
+          <w:b/>
+          <w:bCs/>
+        </w:rPr>
+        <w:t>Create Virtual Environment</w:t>
       </w:r>
     </w:p>
     <w:p>
@@ -691,57 +587,23 @@
         <w:ind w:firstLine="720"/>
       </w:pPr>
       <w:r>
-        <w:t xml:space="preserve">python -m </w:t>
-      </w:r>
-      <w:proofErr w:type="spellStart"/>
-      <w:r>
-        <w:t>venv</w:t>
-      </w:r>
-      <w:proofErr w:type="spellEnd"/>
-      <w:r>
-        <w:t xml:space="preserve"> </w:t>
-      </w:r>
-      <w:proofErr w:type="spellStart"/>
-      <w:r>
-        <w:t>venv</w:t>
-      </w:r>
-      <w:proofErr w:type="spellEnd"/>
+        <w:t>python -m venv venv</w:t>
+      </w:r>
     </w:p>
     <w:p>
       <w:pPr>
         <w:ind w:firstLine="720"/>
       </w:pPr>
       <w:r>
-        <w:t xml:space="preserve">source </w:t>
-      </w:r>
-      <w:proofErr w:type="spellStart"/>
-      <w:r>
-        <w:t>venv</w:t>
-      </w:r>
-      <w:proofErr w:type="spellEnd"/>
-      <w:r>
-        <w:t>/bin/</w:t>
-      </w:r>
-      <w:proofErr w:type="gramStart"/>
-      <w:r>
-        <w:t>activate  #</w:t>
-      </w:r>
-      <w:proofErr w:type="gramEnd"/>
-      <w:r>
-        <w:t xml:space="preserve"> macOS/Linux</w:t>
+        <w:t>source venv/bin/activate  # macOS/Linux</w:t>
       </w:r>
     </w:p>
     <w:p>
       <w:pPr>
         <w:ind w:firstLine="720"/>
       </w:pPr>
-      <w:proofErr w:type="spellStart"/>
-      <w:r>
-        <w:t>venv</w:t>
-      </w:r>
-      <w:proofErr w:type="spellEnd"/>
-      <w:r>
-        <w:t>\Scripts\activate     # Windows</w:t>
+      <w:r>
+        <w:t>venv\Scripts\activate     # Windows</w:t>
       </w:r>
     </w:p>
     <w:p>
@@ -815,13 +677,7 @@
         <w:t>ACR_PASSWORD</w:t>
       </w:r>
       <w:r>
-        <w:t xml:space="preserve"> = </w:t>
-      </w:r>
-      <w:r>
-        <w:t>Azure Container Registry</w:t>
-      </w:r>
-      <w:r>
-        <w:t xml:space="preserve"> Password</w:t>
+        <w:t xml:space="preserve"> = Azure Container Registry Password</w:t>
       </w:r>
     </w:p>
     <w:p>
@@ -835,13 +691,7 @@
         <w:t>ACR_USERNAME</w:t>
       </w:r>
       <w:r>
-        <w:t xml:space="preserve"> = </w:t>
-      </w:r>
-      <w:r>
-        <w:t>Azure Container Registry</w:t>
-      </w:r>
-      <w:r>
-        <w:t xml:space="preserve"> Name</w:t>
+        <w:t xml:space="preserve"> = Azure Container Registry Name</w:t>
       </w:r>
     </w:p>
     <w:p>
@@ -855,13 +705,8 @@
         <w:t>AZUREAPPSERVICE_CLIENTID_47E9491F5F934F1B80DBB034284EA672</w:t>
       </w:r>
       <w:r>
-        <w:t xml:space="preserve"> = Created Automatically when creating the Azure Function and Connecting it to </w:t>
-      </w:r>
-      <w:proofErr w:type="spellStart"/>
-      <w:r>
-        <w:t>Github</w:t>
-      </w:r>
-      <w:proofErr w:type="spellEnd"/>
+        <w:t xml:space="preserve"> = Created Automatically when creating the Azure Function and Connecting it to Github</w:t>
+      </w:r>
     </w:p>
     <w:p>
       <w:pPr>
@@ -874,13 +719,8 @@
         <w:t>AZUREAPPSERVICE_SUBSCRIPTIONID_43DFDAE75D9848C78A0FAAD1AE8846B8</w:t>
       </w:r>
       <w:r>
-        <w:t xml:space="preserve"> = Created Automatically when creating the Azure Function and Connecting it to </w:t>
-      </w:r>
-      <w:proofErr w:type="spellStart"/>
-      <w:r>
-        <w:t>Github</w:t>
-      </w:r>
-      <w:proofErr w:type="spellEnd"/>
+        <w:t xml:space="preserve"> = Created Automatically when creating the Azure Function and Connecting it to Github</w:t>
+      </w:r>
     </w:p>
     <w:p>
       <w:pPr>
@@ -893,13 +733,8 @@
         <w:t>AZUREAPPSERVICE_TENANTID_55FCE805684245E78EBB07DBC193F3AA</w:t>
       </w:r>
       <w:r>
-        <w:t xml:space="preserve"> = Created Automatically when creating the Azure Function and Connecting it to </w:t>
-      </w:r>
-      <w:proofErr w:type="spellStart"/>
-      <w:r>
-        <w:t>Github</w:t>
-      </w:r>
-      <w:proofErr w:type="spellEnd"/>
+        <w:t xml:space="preserve"> = Created Automatically when creating the Azure Function and Connecting it to Github</w:t>
+      </w:r>
     </w:p>
     <w:p>
       <w:pPr>
@@ -909,18 +744,10 @@
         </w:numPr>
       </w:pPr>
       <w:r>
-        <w:t>AZURE_</w:t>
-      </w:r>
-      <w:proofErr w:type="gramStart"/>
-      <w:r>
-        <w:t>CREDENTIALS</w:t>
-      </w:r>
-      <w:r>
-        <w:t xml:space="preserve">  =</w:t>
-      </w:r>
-      <w:proofErr w:type="gramEnd"/>
-      <w:r>
-        <w:t xml:space="preserve"> To get the Azure Credentials you need to run this in code in Azure using Azure Command Line in Bash:</w:t>
+        <w:t>AZURE_CREDENTIALS</w:t>
+      </w:r>
+      <w:r>
+        <w:t xml:space="preserve">  = To get the Azure Credentials you need to run this in code in Azure using Azure Command Line in Bash:</w:t>
       </w:r>
     </w:p>
     <w:p>
@@ -930,57 +757,12 @@
           <w:numId w:val="13"/>
         </w:numPr>
       </w:pPr>
-      <w:proofErr w:type="spellStart"/>
-      <w:r>
-        <w:t>az</w:t>
-      </w:r>
-      <w:proofErr w:type="spellEnd"/>
-      <w:r>
-        <w:t xml:space="preserve"> ad </w:t>
-      </w:r>
-      <w:proofErr w:type="spellStart"/>
-      <w:r>
-        <w:t>sp</w:t>
-      </w:r>
-      <w:proofErr w:type="spellEnd"/>
-      <w:r>
-        <w:t xml:space="preserve"> create-for-</w:t>
-      </w:r>
-      <w:proofErr w:type="spellStart"/>
-      <w:r>
-        <w:t>rbac</w:t>
-      </w:r>
-      <w:proofErr w:type="spellEnd"/>
-      <w:r>
-        <w:t xml:space="preserve"> --name </w:t>
-      </w:r>
-      <w:r>
-        <w:t>&lt;your-role-name&gt;</w:t>
-      </w:r>
-      <w:r>
-        <w:t xml:space="preserve"> --role contributor </w:t>
-      </w:r>
-      <w:proofErr w:type="gramStart"/>
-      <w:r>
-        <w:t>\  --</w:t>
-      </w:r>
-      <w:proofErr w:type="gramEnd"/>
-      <w:r>
-        <w:t>scopes /subscriptions/&lt;your-subscription-id&gt;/resourceGroups/$RESOURCE_GROUP \</w:t>
+      <w:r>
+        <w:t>az ad sp create-for-rbac --name &lt;your-role-name&gt; --role contributor \  --scopes /subscriptions/&lt;your-subscription-id&gt;/resourceGroups/$RESOURCE_GROUP \</w:t>
       </w:r>
       <w:r>
         <w:br/>
-      </w:r>
-      <w:r>
-        <w:t xml:space="preserve"> --</w:t>
-      </w:r>
-      <w:proofErr w:type="spellStart"/>
-      <w:r>
-        <w:t>sdk</w:t>
-      </w:r>
-      <w:proofErr w:type="spellEnd"/>
-      <w:r>
-        <w:t>-auth</w:t>
+        <w:t xml:space="preserve"> --sdk-auth</w:t>
       </w:r>
     </w:p>
     <w:p>
@@ -991,18 +773,10 @@
         </w:numPr>
       </w:pPr>
       <w:r>
-        <w:t>AZURE_STORAGE_</w:t>
-      </w:r>
-      <w:proofErr w:type="gramStart"/>
-      <w:r>
-        <w:t>ACCOUNT</w:t>
-      </w:r>
-      <w:r>
-        <w:t xml:space="preserve">  =</w:t>
-      </w:r>
-      <w:proofErr w:type="gramEnd"/>
-      <w:r>
-        <w:t xml:space="preserve"> Container Name</w:t>
+        <w:t>AZURE_STORAGE_ACCOUNT</w:t>
+      </w:r>
+      <w:r>
+        <w:t xml:space="preserve">  = Container Name</w:t>
       </w:r>
     </w:p>
     <w:p>
@@ -1055,6 +829,20 @@
         </w:numPr>
       </w:pPr>
       <w:r>
+        <w:t>ML_TRACKING_URI = “</w:t>
+      </w:r>
+      <w:r>
+        <w:t>mssql+pyodbc://&lt;username&gt;:&lt;password&gt;@&lt;sql_server_name&gt;.database.windows.net:1433/&lt;db_name&gt;?driver=ODBC+Driver+18+for+SQL+Server"</w:t>
+      </w:r>
+    </w:p>
+    <w:p>
+      <w:pPr>
+        <w:numPr>
+          <w:ilvl w:val="1"/>
+          <w:numId w:val="13"/>
+        </w:numPr>
+      </w:pPr>
+      <w:r>
         <w:t>RESOURCE_GROUP</w:t>
       </w:r>
       <w:r>
@@ -1081,6 +869,7 @@
         <w:ind w:firstLine="720"/>
       </w:pPr>
       <w:r>
+        <w:lastRenderedPageBreak/>
         <w:t>python app.py</w:t>
       </w:r>
     </w:p>
@@ -1094,9 +883,8 @@
     </w:p>
     <w:p>
       <w:r>
-        <w:lastRenderedPageBreak/>
         <w:pict w14:anchorId="12E8DCA0">
-          <v:rect id="_x0000_i1088" style="width:0;height:1.5pt" o:hralign="center" o:hrstd="t" o:hr="t" fillcolor="#a0a0a0" stroked="f"/>
+          <v:rect id="_x0000_i1028" style="width:0;height:1.5pt" o:hralign="center" o:hrstd="t" o:hr="t" fillcolor="#a0a0a0" stroked="f"/>
         </w:pict>
       </w:r>
     </w:p>
@@ -1138,15 +926,7 @@
         </w:numPr>
       </w:pPr>
       <w:r>
-        <w:t xml:space="preserve">Receives POST requests with </w:t>
-      </w:r>
-      <w:proofErr w:type="spellStart"/>
-      <w:r>
-        <w:t>blob_name</w:t>
-      </w:r>
-      <w:proofErr w:type="spellEnd"/>
-      <w:r>
-        <w:t xml:space="preserve"> (latest blob uploaded).</w:t>
+        <w:t>Receives POST requests with blob_name (latest blob uploaded).</w:t>
       </w:r>
     </w:p>
     <w:p>
@@ -1232,13 +1012,8 @@
           <w:numId w:val="15"/>
         </w:numPr>
       </w:pPr>
-      <w:proofErr w:type="spellStart"/>
-      <w:r>
-        <w:t>MLflow</w:t>
-      </w:r>
-      <w:proofErr w:type="spellEnd"/>
-      <w:r>
-        <w:t xml:space="preserve"> tracking in experiment-tracking container</w:t>
+      <w:r>
+        <w:t>MLflow tracking in experiment-tracking container</w:t>
       </w:r>
     </w:p>
     <w:p>
@@ -1289,15 +1064,7 @@
         <w:t>Model retraining every day</w:t>
       </w:r>
       <w:r>
-        <w:t xml:space="preserve"> → added logic to only </w:t>
-      </w:r>
-      <w:proofErr w:type="gramStart"/>
-      <w:r>
-        <w:t>retrain</w:t>
-      </w:r>
-      <w:proofErr w:type="gramEnd"/>
-      <w:r>
-        <w:t xml:space="preserve"> if dataset is newer than latest model.</w:t>
+        <w:t xml:space="preserve"> → added logic to only retrain if dataset is newer than latest model.</w:t>
       </w:r>
     </w:p>
     <w:p>
@@ -1325,21 +1092,12 @@
           <w:numId w:val="16"/>
         </w:numPr>
       </w:pPr>
-      <w:proofErr w:type="spellStart"/>
-      <w:r>
-        <w:rPr>
-          <w:b/>
-          <w:bCs/>
-        </w:rPr>
-        <w:t>MLflow</w:t>
-      </w:r>
-      <w:proofErr w:type="spellEnd"/>
-      <w:r>
-        <w:rPr>
-          <w:b/>
-          <w:bCs/>
-        </w:rPr>
-        <w:t xml:space="preserve"> without server</w:t>
+      <w:r>
+        <w:rPr>
+          <w:b/>
+          <w:bCs/>
+        </w:rPr>
+        <w:t>MLflow without server</w:t>
       </w:r>
       <w:r>
         <w:t xml:space="preserve"> → configured wasbs:// blob URI for artifact storage; no dedicated tracking server needed.</w:t>
@@ -1348,7 +1106,7 @@
     <w:p>
       <w:r>
         <w:pict w14:anchorId="0A64AF7C">
-          <v:rect id="_x0000_i1089" style="width:0;height:1.5pt" o:hralign="center" o:hrstd="t" o:hr="t" fillcolor="#a0a0a0" stroked="f"/>
+          <v:rect id="_x0000_i1029" style="width:0;height:1.5pt" o:hralign="center" o:hrstd="t" o:hr="t" fillcolor="#a0a0a0" stroked="f"/>
         </w:pict>
       </w:r>
     </w:p>
@@ -1364,17 +1122,8 @@
           <w:b/>
           <w:bCs/>
         </w:rPr>
-        <w:t xml:space="preserve">6. </w:t>
-      </w:r>
-      <w:proofErr w:type="spellStart"/>
-      <w:r>
-        <w:rPr>
-          <w:b/>
-          <w:bCs/>
-        </w:rPr>
-        <w:t>Dockerization</w:t>
-      </w:r>
-      <w:proofErr w:type="spellEnd"/>
+        <w:t>6. Dockerization</w:t>
+      </w:r>
     </w:p>
     <w:p>
       <w:pPr>
@@ -1383,7 +1132,6 @@
           <w:numId w:val="17"/>
         </w:numPr>
       </w:pPr>
-      <w:proofErr w:type="spellStart"/>
       <w:r>
         <w:rPr>
           <w:b/>
@@ -1391,7 +1139,6 @@
         </w:rPr>
         <w:t>Dockerfile</w:t>
       </w:r>
-      <w:proofErr w:type="spellEnd"/>
     </w:p>
     <w:p>
       <w:r>
@@ -1405,40 +1152,22 @@
     </w:p>
     <w:p>
       <w:r>
-        <w:t xml:space="preserve">COPY </w:t>
-      </w:r>
-      <w:proofErr w:type="gramStart"/>
-      <w:r>
-        <w:t>requirements.txt .</w:t>
-      </w:r>
-      <w:proofErr w:type="gramEnd"/>
-    </w:p>
-    <w:p>
-      <w:r>
-        <w:t>RUN pip install --no-cache-</w:t>
-      </w:r>
-      <w:proofErr w:type="spellStart"/>
-      <w:r>
-        <w:t>dir</w:t>
-      </w:r>
-      <w:proofErr w:type="spellEnd"/>
-      <w:r>
-        <w:t xml:space="preserve"> -r requirements.txt</w:t>
-      </w:r>
-    </w:p>
-    <w:p>
-      <w:proofErr w:type="gramStart"/>
-      <w:r>
-        <w:t>COPY .</w:t>
-      </w:r>
-      <w:proofErr w:type="gramEnd"/>
-      <w:r>
-        <w:t xml:space="preserve"> .</w:t>
+        <w:t>COPY requirements.txt .</w:t>
       </w:r>
     </w:p>
     <w:p>
       <w:r>
         <w:lastRenderedPageBreak/>
+        <w:t>RUN pip install --no-cache-dir -r requirements.txt</w:t>
+      </w:r>
+    </w:p>
+    <w:p>
+      <w:r>
+        <w:t>COPY . .</w:t>
+      </w:r>
+    </w:p>
+    <w:p>
+      <w:r>
         <w:t>EXPOSE 5000</w:t>
       </w:r>
     </w:p>
@@ -1463,65 +1192,24 @@
       </w:r>
     </w:p>
     <w:p>
-      <w:proofErr w:type="spellStart"/>
-      <w:r>
-        <w:t>az</w:t>
-      </w:r>
-      <w:proofErr w:type="spellEnd"/>
-      <w:r>
-        <w:t xml:space="preserve"> </w:t>
-      </w:r>
-      <w:proofErr w:type="spellStart"/>
-      <w:r>
-        <w:t>acr</w:t>
-      </w:r>
-      <w:proofErr w:type="spellEnd"/>
-      <w:r>
-        <w:t xml:space="preserve"> login --name </w:t>
-      </w:r>
-      <w:proofErr w:type="spellStart"/>
-      <w:r>
-        <w:t>fvmlacr</w:t>
-      </w:r>
-      <w:proofErr w:type="spellEnd"/>
-    </w:p>
-    <w:p>
-      <w:r>
-        <w:t>docker build -t fvmlacr.azurecr.io/</w:t>
-      </w:r>
-      <w:proofErr w:type="spellStart"/>
-      <w:r>
-        <w:t>ml-model-</w:t>
-      </w:r>
-      <w:proofErr w:type="gramStart"/>
-      <w:r>
-        <w:t>api:latest</w:t>
-      </w:r>
-      <w:proofErr w:type="spellEnd"/>
-      <w:proofErr w:type="gramEnd"/>
-      <w:r>
-        <w:t xml:space="preserve"> .</w:t>
-      </w:r>
-    </w:p>
-    <w:p>
-      <w:r>
-        <w:t>docker push fvmlacr.azurecr.io/</w:t>
-      </w:r>
-      <w:proofErr w:type="spellStart"/>
-      <w:r>
-        <w:t>ml-model-</w:t>
-      </w:r>
-      <w:proofErr w:type="gramStart"/>
-      <w:r>
-        <w:t>api:latest</w:t>
-      </w:r>
-      <w:proofErr w:type="spellEnd"/>
-      <w:proofErr w:type="gramEnd"/>
+      <w:r>
+        <w:t>az acr login --name fvmlacr</w:t>
+      </w:r>
+    </w:p>
+    <w:p>
+      <w:r>
+        <w:t>docker build -t fvmlacr.azurecr.io/ml-model-api:latest .</w:t>
+      </w:r>
+    </w:p>
+    <w:p>
+      <w:r>
+        <w:t>docker push fvmlacr.azurecr.io/ml-model-api:latest</w:t>
+      </w:r>
     </w:p>
     <w:p>
       <w:r>
         <w:pict w14:anchorId="53ACEBDB">
-          <v:rect id="_x0000_i1090" style="width:0;height:1.5pt" o:hralign="center" o:hrstd="t" o:hr="t" fillcolor="#a0a0a0" stroked="f"/>
+          <v:rect id="_x0000_i1030" style="width:0;height:1.5pt" o:hralign="center" o:hrstd="t" o:hr="t" fillcolor="#a0a0a0" stroked="f"/>
         </w:pict>
       </w:r>
     </w:p>
@@ -1541,13 +1229,8 @@
       </w:r>
     </w:p>
     <w:p>
-      <w:proofErr w:type="spellStart"/>
-      <w:r>
-        <w:t>az</w:t>
-      </w:r>
-      <w:proofErr w:type="spellEnd"/>
-      <w:r>
-        <w:t xml:space="preserve"> container create \</w:t>
+      <w:r>
+        <w:t>az container create \</w:t>
       </w:r>
     </w:p>
     <w:p>
@@ -1557,33 +1240,12 @@
     </w:p>
     <w:p>
       <w:r>
-        <w:t xml:space="preserve">  --name ml-model-</w:t>
-      </w:r>
-      <w:proofErr w:type="spellStart"/>
-      <w:r>
-        <w:t>api</w:t>
-      </w:r>
-      <w:proofErr w:type="spellEnd"/>
-      <w:r>
-        <w:t xml:space="preserve"> \</w:t>
-      </w:r>
-    </w:p>
-    <w:p>
-      <w:r>
-        <w:t xml:space="preserve">  --image fvmlacr.azurecr.io/</w:t>
-      </w:r>
-      <w:proofErr w:type="spellStart"/>
-      <w:r>
-        <w:t>ml-model-</w:t>
-      </w:r>
-      <w:proofErr w:type="gramStart"/>
-      <w:r>
-        <w:t>api:latest</w:t>
-      </w:r>
-      <w:proofErr w:type="spellEnd"/>
-      <w:proofErr w:type="gramEnd"/>
-      <w:r>
-        <w:t xml:space="preserve"> \</w:t>
+        <w:t xml:space="preserve">  --name ml-model-api \</w:t>
+      </w:r>
+    </w:p>
+    <w:p>
+      <w:r>
+        <w:t xml:space="preserve">  --image fvmlacr.azurecr.io/ml-model-api:latest \</w:t>
       </w:r>
     </w:p>
     <w:p>
@@ -1593,28 +1255,12 @@
     </w:p>
     <w:p>
       <w:r>
-        <w:t xml:space="preserve">  --registry-username "&lt;</w:t>
-      </w:r>
-      <w:proofErr w:type="spellStart"/>
-      <w:r>
-        <w:t>acr</w:t>
-      </w:r>
-      <w:proofErr w:type="spellEnd"/>
-      <w:r>
-        <w:t>-username&gt;" \</w:t>
-      </w:r>
-    </w:p>
-    <w:p>
-      <w:r>
-        <w:t xml:space="preserve">  --registry-password "&lt;</w:t>
-      </w:r>
-      <w:proofErr w:type="spellStart"/>
-      <w:r>
-        <w:t>acr</w:t>
-      </w:r>
-      <w:proofErr w:type="spellEnd"/>
-      <w:r>
-        <w:t>-password&gt;" \</w:t>
+        <w:t xml:space="preserve">  --registry-username "&lt;acr-username&gt;" \</w:t>
+      </w:r>
+    </w:p>
+    <w:p>
+      <w:r>
+        <w:t xml:space="preserve">  --registry-password "&lt;acr-password&gt;" \</w:t>
       </w:r>
     </w:p>
     <w:p>
@@ -1634,57 +1280,17 @@
     </w:p>
     <w:p>
       <w:r>
-        <w:t xml:space="preserve">      MLFLOW_EXPERIMENT_NAME="</w:t>
-      </w:r>
-      <w:proofErr w:type="spellStart"/>
-      <w:r>
-        <w:t>WeatherModelTraining</w:t>
-      </w:r>
-      <w:proofErr w:type="spellEnd"/>
-      <w:r>
-        <w:t>" \</w:t>
-      </w:r>
-    </w:p>
-    <w:p>
-      <w:r>
-        <w:t xml:space="preserve">  --</w:t>
-      </w:r>
-      <w:proofErr w:type="spellStart"/>
-      <w:r>
-        <w:t>dns</w:t>
-      </w:r>
-      <w:proofErr w:type="spellEnd"/>
-      <w:r>
-        <w:t>-name-label "</w:t>
-      </w:r>
-      <w:proofErr w:type="spellStart"/>
-      <w:r>
-        <w:t>fvr</w:t>
-      </w:r>
-      <w:proofErr w:type="spellEnd"/>
-      <w:r>
-        <w:t>-ml-model-</w:t>
-      </w:r>
-      <w:proofErr w:type="spellStart"/>
-      <w:r>
-        <w:t>api</w:t>
-      </w:r>
-      <w:proofErr w:type="spellEnd"/>
-      <w:r>
-        <w:t>" \</w:t>
-      </w:r>
-    </w:p>
-    <w:p>
-      <w:r>
-        <w:t xml:space="preserve">  --</w:t>
-      </w:r>
-      <w:proofErr w:type="spellStart"/>
-      <w:r>
-        <w:t>ip</w:t>
-      </w:r>
-      <w:proofErr w:type="spellEnd"/>
-      <w:r>
-        <w:t>-address public \</w:t>
+        <w:t xml:space="preserve">      MLFLOW_EXPERIMENT_NAME="WeatherModelTraining" \</w:t>
+      </w:r>
+    </w:p>
+    <w:p>
+      <w:r>
+        <w:t xml:space="preserve">  --dns-name-label "fvr-ml-model-api" \</w:t>
+      </w:r>
+    </w:p>
+    <w:p>
+      <w:r>
+        <w:t xml:space="preserve">  --ip-address public \</w:t>
       </w:r>
     </w:p>
     <w:p>
@@ -1694,15 +1300,7 @@
     </w:p>
     <w:p>
       <w:r>
-        <w:t xml:space="preserve">  --</w:t>
-      </w:r>
-      <w:proofErr w:type="spellStart"/>
-      <w:r>
-        <w:t>cpu</w:t>
-      </w:r>
-      <w:proofErr w:type="spellEnd"/>
-      <w:r>
-        <w:t xml:space="preserve"> 1 \</w:t>
+        <w:t xml:space="preserve">  --cpu 1 \</w:t>
       </w:r>
     </w:p>
     <w:p>
@@ -1712,40 +1310,24 @@
     </w:p>
     <w:p>
       <w:r>
-        <w:t xml:space="preserve">  --location </w:t>
-      </w:r>
-      <w:proofErr w:type="spellStart"/>
-      <w:r>
-        <w:t>canadacentral</w:t>
-      </w:r>
-      <w:proofErr w:type="spellEnd"/>
-      <w:r>
-        <w:t xml:space="preserve"> \</w:t>
-      </w:r>
-    </w:p>
-    <w:p>
-      <w:r>
-        <w:t xml:space="preserve">  --</w:t>
-      </w:r>
-      <w:proofErr w:type="spellStart"/>
-      <w:r>
-        <w:t>os</w:t>
-      </w:r>
-      <w:proofErr w:type="spellEnd"/>
-      <w:r>
-        <w:t>-type Linux \</w:t>
-      </w:r>
-    </w:p>
-    <w:p>
-      <w:r>
         <w:lastRenderedPageBreak/>
+        <w:t xml:space="preserve">  --location canadacentral \</w:t>
+      </w:r>
+    </w:p>
+    <w:p>
+      <w:r>
+        <w:t xml:space="preserve">  --os-type Linux \</w:t>
+      </w:r>
+    </w:p>
+    <w:p>
+      <w:r>
         <w:t xml:space="preserve">  --restart-policy Always</w:t>
       </w:r>
     </w:p>
     <w:p>
       <w:r>
         <w:pict w14:anchorId="2BE11929">
-          <v:rect id="_x0000_i1091" style="width:0;height:1.5pt" o:hralign="center" o:hrstd="t" o:hr="t" fillcolor="#a0a0a0" stroked="f"/>
+          <v:rect id="_x0000_i1031" style="width:0;height:1.5pt" o:hralign="center" o:hrstd="t" o:hr="t" fillcolor="#a0a0a0" stroked="f"/>
         </w:pict>
       </w:r>
     </w:p>
@@ -1833,21 +1415,13 @@
         <w:t>Filter</w:t>
       </w:r>
       <w:r>
-        <w:t>: Subject begins with /</w:t>
-      </w:r>
-      <w:proofErr w:type="spellStart"/>
-      <w:r>
-        <w:t>blobServices</w:t>
-      </w:r>
-      <w:proofErr w:type="spellEnd"/>
-      <w:r>
-        <w:t>/default/containers/weather-data/blobs/ and ends with .csv</w:t>
+        <w:t>: Subject begins with /blobServices/default/containers/weather-data/blobs/ and ends with .csv</w:t>
       </w:r>
     </w:p>
     <w:p>
       <w:r>
         <w:pict w14:anchorId="758F033F">
-          <v:rect id="_x0000_i1092" style="width:0;height:1.5pt" o:hralign="center" o:hrstd="t" o:hr="t" fillcolor="#a0a0a0" stroked="f"/>
+          <v:rect id="_x0000_i1032" style="width:0;height:1.5pt" o:hralign="center" o:hrstd="t" o:hr="t" fillcolor="#a0a0a0" stroked="f"/>
         </w:pict>
       </w:r>
     </w:p>
@@ -1863,23 +1437,7 @@
           <w:b/>
           <w:bCs/>
         </w:rPr>
-        <w:t xml:space="preserve">9. </w:t>
-      </w:r>
-      <w:proofErr w:type="spellStart"/>
-      <w:r>
-        <w:rPr>
-          <w:b/>
-          <w:bCs/>
-        </w:rPr>
-        <w:t>MLFlow</w:t>
-      </w:r>
-      <w:proofErr w:type="spellEnd"/>
-      <w:r>
-        <w:rPr>
-          <w:b/>
-          <w:bCs/>
-        </w:rPr>
-        <w:t xml:space="preserve"> Integration (Optional)</w:t>
+        <w:t>9. MLFlow Integration (Optional)</w:t>
       </w:r>
     </w:p>
     <w:p>
@@ -1911,13 +1469,8 @@
           <w:numId w:val="20"/>
         </w:numPr>
       </w:pPr>
-      <w:proofErr w:type="spellStart"/>
-      <w:r>
-        <w:t>MLflow</w:t>
-      </w:r>
-      <w:proofErr w:type="spellEnd"/>
-      <w:r>
-        <w:t xml:space="preserve"> tracking URI:</w:t>
+      <w:r>
+        <w:t>MLflow tracking URI:</w:t>
       </w:r>
     </w:p>
     <w:p>
@@ -1932,21 +1485,8 @@
       </w:r>
     </w:p>
     <w:p>
-      <w:proofErr w:type="spellStart"/>
-      <w:r>
-        <w:t>mlflow.set_experiment</w:t>
-      </w:r>
-      <w:proofErr w:type="spellEnd"/>
-      <w:r>
-        <w:t>("</w:t>
-      </w:r>
-      <w:proofErr w:type="spellStart"/>
-      <w:r>
-        <w:t>WeatherModelTraining</w:t>
-      </w:r>
-      <w:proofErr w:type="spellEnd"/>
-      <w:r>
-        <w:t>")</w:t>
+      <w:r>
+        <w:t>mlflow.set_experiment("WeatherModelTraining")</w:t>
       </w:r>
     </w:p>
     <w:p>
@@ -1957,21 +1497,13 @@
         </w:numPr>
       </w:pPr>
       <w:r>
-        <w:t xml:space="preserve">No separate </w:t>
-      </w:r>
-      <w:proofErr w:type="spellStart"/>
-      <w:r>
-        <w:t>MLflow</w:t>
-      </w:r>
-      <w:proofErr w:type="spellEnd"/>
-      <w:r>
-        <w:t xml:space="preserve"> server required</w:t>
+        <w:t>No separate MLflow server required</w:t>
       </w:r>
     </w:p>
     <w:p>
       <w:r>
         <w:pict w14:anchorId="0A7C816D">
-          <v:rect id="_x0000_i1093" style="width:0;height:1.5pt" o:hralign="center" o:hrstd="t" o:hr="t" fillcolor="#a0a0a0" stroked="f"/>
+          <v:rect id="_x0000_i1033" style="width:0;height:1.5pt" o:hralign="center" o:hrstd="t" o:hr="t" fillcolor="#a0a0a0" stroked="f"/>
         </w:pict>
       </w:r>
     </w:p>
@@ -2042,21 +1574,13 @@
         </w:numPr>
       </w:pPr>
       <w:r>
-        <w:t xml:space="preserve">Check experiment-tracking container for </w:t>
-      </w:r>
-      <w:proofErr w:type="spellStart"/>
-      <w:r>
-        <w:t>MLflow</w:t>
-      </w:r>
-      <w:proofErr w:type="spellEnd"/>
-      <w:r>
-        <w:t xml:space="preserve"> logs.</w:t>
+        <w:t>Check experiment-tracking container for MLflow logs.</w:t>
       </w:r>
     </w:p>
     <w:p>
       <w:r>
         <w:pict w14:anchorId="657DD7AF">
-          <v:rect id="_x0000_i1094" style="width:0;height:1.5pt" o:hralign="center" o:hrstd="t" o:hr="t" fillcolor="#a0a0a0" stroked="f"/>
+          <v:rect id="_x0000_i1034" style="width:0;height:1.5pt" o:hralign="center" o:hrstd="t" o:hr="t" fillcolor="#a0a0a0" stroked="f"/>
         </w:pict>
       </w:r>
     </w:p>
@@ -2072,6 +1596,7 @@
           <w:b/>
           <w:bCs/>
         </w:rPr>
+        <w:lastRenderedPageBreak/>
         <w:t>11. Notes and Recommendations</w:t>
       </w:r>
     </w:p>
@@ -2087,7 +1612,6 @@
           <w:b/>
           <w:bCs/>
         </w:rPr>
-        <w:lastRenderedPageBreak/>
         <w:t>Environment Variables</w:t>
       </w:r>
       <w:r>
@@ -5759,6 +5283,7 @@
   <w:style w:type="character" w:default="1" w:styleId="DefaultParagraphFont">
     <w:name w:val="Default Paragraph Font"/>
     <w:uiPriority w:val="1"/>
+    <w:semiHidden/>
     <w:unhideWhenUsed/>
   </w:style>
   <w:style w:type="table" w:default="1" w:styleId="TableNormal">

</xml_diff>